<commit_message>
close button fixed, filter start
</commit_message>
<xml_diff>
--- a/P6 To Do List.docx
+++ b/P6 To Do List.docx
@@ -366,26 +366,16 @@
           <w:numId w:val="1"/>
         </w:numPr>
         <w:rPr>
-          <w:lang w:val="en-US"/>
-        </w:rPr>
-      </w:pPr>
-      <w:r>
-        <w:rPr>
-          <w:lang w:val="en-US"/>
-        </w:rPr>
-        <w:t>When showing the lightbox, put a cross in the corner to close the</w:t>
-      </w:r>
-      <w:r>
-        <w:rPr>
-          <w:lang w:val="en-US"/>
-        </w:rPr>
-        <w:t xml:space="preserve"> </w:t>
-      </w:r>
-      <w:r>
-        <w:rPr>
-          <w:lang w:val="en-US"/>
-        </w:rPr>
-        <w:t>window.</w:t>
+          <w:highlight w:val="green"/>
+          <w:lang w:val="en-US"/>
+        </w:rPr>
+      </w:pPr>
+      <w:r>
+        <w:rPr>
+          <w:highlight w:val="green"/>
+          <w:lang w:val="en-US"/>
+        </w:rPr>
+        <w:t>When showing the lightbox, put a cross in the corner to close the window.</w:t>
       </w:r>
     </w:p>
     <w:p>

</xml_diff>